<commit_message>
fixed sequence name for 1f
</commit_message>
<xml_diff>
--- a/planning/Script.docx
+++ b/planning/Script.docx
@@ -75,7 +75,15 @@
         <w:t>Hello. Today I am going to share with you</w:t>
       </w:r>
       <w:r>
-        <w:t xml:space="preserve"> the Tale of the Perkinites.</w:t>
+        <w:t xml:space="preserve"> the Tale of the </w:t>
+      </w:r>
+      <w:proofErr w:type="spellStart"/>
+      <w:r>
+        <w:t>Perkinites</w:t>
+      </w:r>
+      <w:proofErr w:type="spellEnd"/>
+      <w:r>
+        <w:t>.</w:t>
       </w:r>
     </w:p>
     <w:p>
@@ -170,8 +178,13 @@
       </w:r>
     </w:p>
     <w:p>
-      <w:r>
-        <w:t xml:space="preserve">for </w:t>
+      <w:proofErr w:type="gramStart"/>
+      <w:r>
+        <w:t>for</w:t>
+      </w:r>
+      <w:proofErr w:type="gramEnd"/>
+      <w:r>
+        <w:t xml:space="preserve"> </w:t>
       </w:r>
       <w:r>
         <w:t>anyone</w:t>
@@ -293,7 +306,15 @@
     </w:p>
     <w:p>
       <w:r>
-        <w:t>(TIP: Use the W/A/S/D keys or the Directional keys to move the Perkinites around!)</w:t>
+        <w:t xml:space="preserve">(TIP: Use the W/A/S/D keys or the Directional keys to move the </w:t>
+      </w:r>
+      <w:proofErr w:type="spellStart"/>
+      <w:r>
+        <w:t>Perkinites</w:t>
+      </w:r>
+      <w:proofErr w:type="spellEnd"/>
+      <w:r>
+        <w:t xml:space="preserve"> around!)</w:t>
       </w:r>
     </w:p>
     <w:p>
@@ -383,7 +404,15 @@
         <w:t xml:space="preserve">ieces of paper don’t </w:t>
       </w:r>
       <w:r>
-        <w:t>move on their own.</w:t>
+        <w:t xml:space="preserve">move </w:t>
+      </w:r>
+      <w:proofErr w:type="gramStart"/>
+      <w:r>
+        <w:t>on their own</w:t>
+      </w:r>
+      <w:proofErr w:type="gramEnd"/>
+      <w:r>
+        <w:t>.</w:t>
       </w:r>
     </w:p>
     <w:p>
@@ -396,12 +425,44 @@
     </w:p>
     <w:p>
       <w:r>
-        <w:t>(TIP: Use the left-click and right-click to trigger the Perkinites’ special abilities. Use these to attack the enemies and maintain your lives!)</w:t>
-      </w:r>
-    </w:p>
-    <w:p>
-      <w:r>
-        <w:t>(TIP: Abilities will have cooldowns after activation, meaning that they cannot be activated until the cooldown is over. Most cooldowns are short, but take note of this!)</w:t>
+        <w:t xml:space="preserve">(TIP: Use the left-click and right-click to trigger the </w:t>
+      </w:r>
+      <w:proofErr w:type="spellStart"/>
+      <w:r>
+        <w:t>Perkinites</w:t>
+      </w:r>
+      <w:proofErr w:type="spellEnd"/>
+      <w:r>
+        <w:t>’ special abilities. Use these to attack the enemies and maintain your lives!)</w:t>
+      </w:r>
+    </w:p>
+    <w:p>
+      <w:r>
+        <w:t xml:space="preserve">(TIP: Abilities will have </w:t>
+      </w:r>
+      <w:proofErr w:type="spellStart"/>
+      <w:r>
+        <w:t>cooldowns</w:t>
+      </w:r>
+      <w:proofErr w:type="spellEnd"/>
+      <w:r>
+        <w:t xml:space="preserve"> after activation, meaning that they cannot be activated until the </w:t>
+      </w:r>
+      <w:proofErr w:type="spellStart"/>
+      <w:r>
+        <w:t>cooldown</w:t>
+      </w:r>
+      <w:proofErr w:type="spellEnd"/>
+      <w:r>
+        <w:t xml:space="preserve"> is over. Most </w:t>
+      </w:r>
+      <w:proofErr w:type="spellStart"/>
+      <w:r>
+        <w:t>cooldowns</w:t>
+      </w:r>
+      <w:proofErr w:type="spellEnd"/>
+      <w:r>
+        <w:t xml:space="preserve"> are short, but take note of this!)</w:t>
       </w:r>
     </w:p>
     <w:p>
@@ -411,7 +472,17 @@
     </w:p>
     <w:p/>
     <w:p>
-      <w:r>
+      <w:pPr>
+        <w:rPr>
+          <w:b/>
+          <w:color w:val="FF0000"/>
+        </w:rPr>
+      </w:pPr>
+      <w:r>
+        <w:rPr>
+          <w:b/>
+          <w:color w:val="FF0000"/>
+        </w:rPr>
         <w:t>(level1_1f_win)</w:t>
       </w:r>
     </w:p>
@@ -493,9 +564,11 @@
       <w:r>
         <w:t xml:space="preserve"> </w:t>
       </w:r>
+      <w:proofErr w:type="gramStart"/>
       <w:r>
         <w:t>Praise **************.</w:t>
       </w:r>
+      <w:proofErr w:type="gramEnd"/>
     </w:p>
     <w:p>
       <w:pPr>
@@ -638,14 +711,45 @@
       </w:r>
     </w:p>
     <w:p>
-      <w:r>
-        <w:t>???: Hyuk hyuk hyuk</w:t>
-      </w:r>
+      <w:proofErr w:type="gramStart"/>
+      <w:r>
+        <w:t xml:space="preserve">???: </w:t>
+      </w:r>
+      <w:proofErr w:type="spellStart"/>
+      <w:r>
+        <w:t>Hyuk</w:t>
+      </w:r>
+      <w:proofErr w:type="spellEnd"/>
+      <w:proofErr w:type="gramEnd"/>
+      <w:r>
+        <w:t xml:space="preserve"> </w:t>
+      </w:r>
+      <w:proofErr w:type="spellStart"/>
+      <w:r>
+        <w:t>hyuk</w:t>
+      </w:r>
+      <w:proofErr w:type="spellEnd"/>
+      <w:r>
+        <w:t xml:space="preserve"> </w:t>
+      </w:r>
+      <w:proofErr w:type="spellStart"/>
+      <w:r>
+        <w:t>hyuk</w:t>
+      </w:r>
+      <w:proofErr w:type="spellEnd"/>
       <w:r>
         <w:t>…</w:t>
       </w:r>
       <w:r>
-        <w:t xml:space="preserve"> [or some other random sound I don’t know]</w:t>
+        <w:t xml:space="preserve"> [</w:t>
+      </w:r>
+      <w:proofErr w:type="gramStart"/>
+      <w:r>
+        <w:t>or</w:t>
+      </w:r>
+      <w:proofErr w:type="gramEnd"/>
+      <w:r>
+        <w:t xml:space="preserve"> some other random sound I don’t know]</w:t>
       </w:r>
     </w:p>
     <w:p>
@@ -660,7 +764,31 @@
     </w:p>
     <w:p>
       <w:r>
-        <w:t>Masked Child: Hyuk hyuk hyuk!</w:t>
+        <w:t xml:space="preserve">Masked Child: </w:t>
+      </w:r>
+      <w:proofErr w:type="spellStart"/>
+      <w:r>
+        <w:t>Hyuk</w:t>
+      </w:r>
+      <w:proofErr w:type="spellEnd"/>
+      <w:r>
+        <w:t xml:space="preserve"> </w:t>
+      </w:r>
+      <w:proofErr w:type="spellStart"/>
+      <w:r>
+        <w:t>hyuk</w:t>
+      </w:r>
+      <w:proofErr w:type="spellEnd"/>
+      <w:r>
+        <w:t xml:space="preserve"> </w:t>
+      </w:r>
+      <w:proofErr w:type="spellStart"/>
+      <w:r>
+        <w:t>hyuk</w:t>
+      </w:r>
+      <w:proofErr w:type="spellEnd"/>
+      <w:r>
+        <w:t>!</w:t>
       </w:r>
     </w:p>
     <w:p>
@@ -675,9 +803,11 @@
       <w:r>
         <w:t xml:space="preserve">Oh man, they’re about to get beat by a teddy bear. </w:t>
       </w:r>
+      <w:proofErr w:type="gramStart"/>
       <w:r>
         <w:t>With peace symbols.</w:t>
       </w:r>
+      <w:proofErr w:type="gramEnd"/>
       <w:r>
         <w:t xml:space="preserve"> </w:t>
       </w:r>
@@ -746,7 +876,15 @@
     </w:p>
     <w:p>
       <w:r>
-        <w:t>(TIP: At any time, pull up a menu or something to change the active team of Perkinites! Note that you can only do this once or something I don’t remember what we talked about)</w:t>
+        <w:t xml:space="preserve">(TIP: At any time, pull up a menu or something to change the active team of </w:t>
+      </w:r>
+      <w:proofErr w:type="spellStart"/>
+      <w:r>
+        <w:t>Perkinites</w:t>
+      </w:r>
+      <w:proofErr w:type="spellEnd"/>
+      <w:r>
+        <w:t>! Note that you can only do this once or something I don’t remember what we talked about)</w:t>
       </w:r>
     </w:p>
     <w:p>
@@ -844,7 +982,15 @@
         <w:t xml:space="preserve"> and go to the third floor</w:t>
       </w:r>
       <w:r>
-        <w:t>. Ahahaha, free will my ass.</w:t>
+        <w:t xml:space="preserve">. </w:t>
+      </w:r>
+      <w:proofErr w:type="spellStart"/>
+      <w:r>
+        <w:t>Ahahaha</w:t>
+      </w:r>
+      <w:proofErr w:type="spellEnd"/>
+      <w:r>
+        <w:t>, free will my ass.</w:t>
       </w:r>
     </w:p>
     <w:p>
@@ -980,7 +1126,31 @@
     </w:p>
     <w:p>
       <w:r>
-        <w:t>Masked Child: Hyuk hyuk hyuk…</w:t>
+        <w:t xml:space="preserve">Masked Child: </w:t>
+      </w:r>
+      <w:proofErr w:type="spellStart"/>
+      <w:r>
+        <w:t>Hyuk</w:t>
+      </w:r>
+      <w:proofErr w:type="spellEnd"/>
+      <w:r>
+        <w:t xml:space="preserve"> </w:t>
+      </w:r>
+      <w:proofErr w:type="spellStart"/>
+      <w:r>
+        <w:t>hyuk</w:t>
+      </w:r>
+      <w:proofErr w:type="spellEnd"/>
+      <w:r>
+        <w:t xml:space="preserve"> </w:t>
+      </w:r>
+      <w:proofErr w:type="spellStart"/>
+      <w:r>
+        <w:t>hyuk</w:t>
+      </w:r>
+      <w:proofErr w:type="spellEnd"/>
+      <w:r>
+        <w:t>…</w:t>
       </w:r>
     </w:p>
     <w:p>
@@ -999,7 +1169,31 @@
     </w:p>
     <w:p>
       <w:r>
-        <w:t>Masked Child: Hyuk hyuk hyuk…</w:t>
+        <w:t xml:space="preserve">Masked Child: </w:t>
+      </w:r>
+      <w:proofErr w:type="spellStart"/>
+      <w:r>
+        <w:t>Hyuk</w:t>
+      </w:r>
+      <w:proofErr w:type="spellEnd"/>
+      <w:r>
+        <w:t xml:space="preserve"> </w:t>
+      </w:r>
+      <w:proofErr w:type="spellStart"/>
+      <w:r>
+        <w:t>hyuk</w:t>
+      </w:r>
+      <w:proofErr w:type="spellEnd"/>
+      <w:r>
+        <w:t xml:space="preserve"> </w:t>
+      </w:r>
+      <w:proofErr w:type="spellStart"/>
+      <w:r>
+        <w:t>hyuk</w:t>
+      </w:r>
+      <w:proofErr w:type="spellEnd"/>
+      <w:r>
+        <w:t>…</w:t>
       </w:r>
     </w:p>
     <w:p>
@@ -1023,8 +1217,13 @@
         <w:t xml:space="preserve"> in his true form! The complete embodiment of wrath and hatred!</w:t>
       </w:r>
       <w:r>
-        <w:t xml:space="preserve"> The first of many CARDINAL SERVANTS.</w:t>
-      </w:r>
+        <w:t xml:space="preserve"> </w:t>
+      </w:r>
+      <w:proofErr w:type="gramStart"/>
+      <w:r>
+        <w:t>The first of many CARDINAL SERVANTS.</w:t>
+      </w:r>
+      <w:proofErr w:type="gramEnd"/>
     </w:p>
     <w:p>
       <w:r>
@@ -1036,8 +1235,13 @@
         <w:t>Our heroes are pretty much dead now</w:t>
       </w:r>
       <w:r>
-        <w:t>. THE END.</w:t>
-      </w:r>
+        <w:t xml:space="preserve">. </w:t>
+      </w:r>
+      <w:proofErr w:type="gramStart"/>
+      <w:r>
+        <w:t>THE END.</w:t>
+      </w:r>
+      <w:proofErr w:type="gramEnd"/>
     </w:p>
     <w:p/>
     <w:p>
@@ -1096,12 +1300,22 @@
       <w:r>
         <w:t xml:space="preserve">, for the heroes to pick up. </w:t>
       </w:r>
-      <w:r>
-        <w:t xml:space="preserve">FRIGGIN’ RIDICULOUS. SO </w:t>
+      <w:proofErr w:type="gramStart"/>
+      <w:r>
+        <w:t>FRIGGIN’ RIDICULOUS.</w:t>
+      </w:r>
+      <w:proofErr w:type="gramEnd"/>
+      <w:r>
+        <w:t xml:space="preserve"> </w:t>
+      </w:r>
+      <w:proofErr w:type="gramStart"/>
+      <w:r>
+        <w:t xml:space="preserve">SO </w:t>
       </w:r>
       <w:r>
         <w:t>DUMB.</w:t>
       </w:r>
+      <w:proofErr w:type="gramEnd"/>
     </w:p>
     <w:p>
       <w:r>
@@ -1168,14 +1382,29 @@
       </w:r>
     </w:p>
     <w:p>
-      <w:r>
-        <w:t xml:space="preserve">Until they are killed. By our wonderful evil demon lord. </w:t>
-      </w:r>
-    </w:p>
-    <w:p>
+      <w:proofErr w:type="gramStart"/>
+      <w:r>
+        <w:t>Until they are killed.</w:t>
+      </w:r>
+      <w:proofErr w:type="gramEnd"/>
+      <w:r>
+        <w:t xml:space="preserve"> </w:t>
+      </w:r>
+      <w:proofErr w:type="gramStart"/>
+      <w:r>
+        <w:t>By our wonderful evil demon lord.</w:t>
+      </w:r>
+      <w:proofErr w:type="gramEnd"/>
+      <w:r>
+        <w:t xml:space="preserve"> </w:t>
+      </w:r>
+    </w:p>
+    <w:p>
+      <w:proofErr w:type="gramStart"/>
       <w:r>
         <w:t>Praise **************.</w:t>
       </w:r>
+      <w:proofErr w:type="gramEnd"/>
     </w:p>
     <w:p>
       <w:r>
@@ -1207,7 +1436,23 @@
     </w:p>
     <w:p>
       <w:r>
-        <w:t>[Is Ananya still telling the Perkinites to go pick her up a Quesadilla here? If so, the time changes and now it’s like, 8 or 9 or 1 or just late.]</w:t>
+        <w:t xml:space="preserve">[Is </w:t>
+      </w:r>
+      <w:proofErr w:type="spellStart"/>
+      <w:r>
+        <w:t>Ananya</w:t>
+      </w:r>
+      <w:proofErr w:type="spellEnd"/>
+      <w:r>
+        <w:t xml:space="preserve"> still telling the </w:t>
+      </w:r>
+      <w:proofErr w:type="spellStart"/>
+      <w:r>
+        <w:t>Perkinites</w:t>
+      </w:r>
+      <w:proofErr w:type="spellEnd"/>
+      <w:r>
+        <w:t xml:space="preserve"> to go pick her up a Quesadilla here? If so, the time changes and now it’s like, 8 or 9 or 1 or just late.]</w:t>
       </w:r>
     </w:p>
     <w:p>
@@ -1225,7 +1470,15 @@
     </w:p>
     <w:p>
       <w:r>
-        <w:t xml:space="preserve">(if you go the wrong way) </w:t>
+        <w:t>(</w:t>
+      </w:r>
+      <w:proofErr w:type="gramStart"/>
+      <w:r>
+        <w:t>if</w:t>
+      </w:r>
+      <w:proofErr w:type="gramEnd"/>
+      <w:r>
+        <w:t xml:space="preserve"> you go the wrong way) </w:t>
       </w:r>
       <w:r>
         <w:t>Getting c</w:t>
@@ -1304,7 +1557,15 @@
     </w:p>
     <w:p>
       <w:r>
-        <w:t>This will now be in accordance with the GirlTech narrator/tip-giver thing.</w:t>
+        <w:t xml:space="preserve">This will now be in accordance with the </w:t>
+      </w:r>
+      <w:proofErr w:type="spellStart"/>
+      <w:r>
+        <w:t>GirlTech</w:t>
+      </w:r>
+      <w:proofErr w:type="spellEnd"/>
+      <w:r>
+        <w:t xml:space="preserve"> narrator/tip-giver thing.</w:t>
       </w:r>
       <w:bookmarkStart w:id="0" w:name="_GoBack"/>
       <w:bookmarkEnd w:id="0"/>

</xml_diff>

<commit_message>
Removed Level 7 from Script.
</commit_message>
<xml_diff>
--- a/planning/Script.docx
+++ b/planning/Script.docx
@@ -1,6 +1,6 @@
 
 <file path=word/document.xml><?xml version="1.0" encoding="utf-8"?>
-<w:document xmlns:ve="http://schemas.openxmlformats.org/markup-compatibility/2006" xmlns:o="urn:schemas-microsoft-com:office:office" xmlns:r="http://schemas.openxmlformats.org/officeDocument/2006/relationships" xmlns:m="http://schemas.openxmlformats.org/officeDocument/2006/math" xmlns:v="urn:schemas-microsoft-com:vml" xmlns:wp="http://schemas.openxmlformats.org/drawingml/2006/wordprocessingDrawing" xmlns:w10="urn:schemas-microsoft-com:office:word" xmlns:w="http://schemas.openxmlformats.org/wordprocessingml/2006/main" xmlns:wne="http://schemas.microsoft.com/office/word/2006/wordml">
+<w:document xmlns:wpc="http://schemas.microsoft.com/office/word/2010/wordprocessingCanvas" xmlns:mc="http://schemas.openxmlformats.org/markup-compatibility/2006" xmlns:o="urn:schemas-microsoft-com:office:office" xmlns:r="http://schemas.openxmlformats.org/officeDocument/2006/relationships" xmlns:m="http://schemas.openxmlformats.org/officeDocument/2006/math" xmlns:v="urn:schemas-microsoft-com:vml" xmlns:wp14="http://schemas.microsoft.com/office/word/2010/wordprocessingDrawing" xmlns:wp="http://schemas.openxmlformats.org/drawingml/2006/wordprocessingDrawing" xmlns:w10="urn:schemas-microsoft-com:office:word" xmlns:w="http://schemas.openxmlformats.org/wordprocessingml/2006/main" xmlns:w14="http://schemas.microsoft.com/office/word/2010/wordml" xmlns:wpg="http://schemas.microsoft.com/office/word/2010/wordprocessingGroup" xmlns:wpi="http://schemas.microsoft.com/office/word/2010/wordprocessingInk" xmlns:wne="http://schemas.microsoft.com/office/word/2006/wordml" xmlns:wps="http://schemas.microsoft.com/office/word/2010/wordprocessingShape" mc:Ignorable="w14 wp14">
   <w:body>
     <w:p>
       <w:r>
@@ -75,172 +75,159 @@
         <w:t>Hello. Today I am going to share with you</w:t>
       </w:r>
       <w:r>
-        <w:t xml:space="preserve"> the Tale of the </w:t>
-      </w:r>
-      <w:proofErr w:type="spellStart"/>
-      <w:r>
-        <w:t>Perkinites</w:t>
-      </w:r>
-      <w:proofErr w:type="spellEnd"/>
+        <w:t xml:space="preserve"> the Tale of the Perkinites.</w:t>
+      </w:r>
+    </w:p>
+    <w:p>
+      <w:r>
+        <w:t>Once upon a time, in the year 201X</w:t>
+      </w:r>
+      <w:r>
+        <w:t>, a</w:t>
+      </w:r>
+      <w:r>
+        <w:t xml:space="preserve"> legendary demon awoke</w:t>
+      </w:r>
+      <w:r>
+        <w:t xml:space="preserve"> to cast terror </w:t>
+      </w:r>
+      <w:r>
+        <w:t>upon the land.</w:t>
+      </w:r>
+    </w:p>
+    <w:p>
+      <w:r>
+        <w:t>This evil</w:t>
+      </w:r>
+      <w:r>
+        <w:t xml:space="preserve"> </w:t>
+      </w:r>
+      <w:r>
+        <w:t>lord</w:t>
+      </w:r>
+      <w:r>
+        <w:t xml:space="preserve"> </w:t>
+      </w:r>
+      <w:r>
+        <w:t>brought about many monsters to take the lives of</w:t>
+      </w:r>
+      <w:r>
+        <w:t xml:space="preserve"> many</w:t>
+      </w:r>
+      <w:r>
+        <w:t xml:space="preserve"> innocents</w:t>
+      </w:r>
+      <w:r>
+        <w:t>, and</w:t>
+      </w:r>
+      <w:r>
+        <w:t xml:space="preserve"> </w:t>
+      </w:r>
+      <w:r>
+        <w:t>submerged</w:t>
+      </w:r>
+      <w:r>
+        <w:t xml:space="preserve"> the entire land in darkness…</w:t>
+      </w:r>
+    </w:p>
+    <w:p>
+      <w:r>
+        <w:t>However, there was one place he did not corrupt</w:t>
+      </w:r>
       <w:r>
         <w:t>.</w:t>
       </w:r>
     </w:p>
     <w:p>
       <w:r>
-        <w:t>Once upon a time, in the year 201X</w:t>
-      </w:r>
-      <w:r>
-        <w:t>, a</w:t>
-      </w:r>
-      <w:r>
-        <w:t xml:space="preserve"> legendary demon awoke</w:t>
-      </w:r>
-      <w:r>
-        <w:t xml:space="preserve"> to cast terror </w:t>
-      </w:r>
-      <w:r>
-        <w:t>upon the land.</w:t>
-      </w:r>
-    </w:p>
-    <w:p>
-      <w:r>
-        <w:t>This evil</w:t>
+        <w:t xml:space="preserve">It was </w:t>
+      </w:r>
+      <w:r>
+        <w:t xml:space="preserve">a safe haven known as </w:t>
+      </w:r>
+      <w:r>
+        <w:t>Perkins</w:t>
+      </w:r>
+      <w:r>
+        <w:t xml:space="preserve"> Hall</w:t>
+      </w:r>
+      <w:r>
+        <w:t>, untouched by the darkness,</w:t>
       </w:r>
       <w:r>
         <w:t xml:space="preserve"> </w:t>
       </w:r>
       <w:r>
-        <w:t>lord</w:t>
-      </w:r>
-      <w:r>
+        <w:t xml:space="preserve">because it was too far away from anything </w:t>
+      </w:r>
+      <w:r>
+        <w:t>that mattered</w:t>
+      </w:r>
+    </w:p>
+    <w:p>
+      <w:r>
+        <w:t>…</w:t>
+      </w:r>
+    </w:p>
+    <w:p>
+      <w:r>
+        <w:t xml:space="preserve">for </w:t>
+      </w:r>
+      <w:r>
+        <w:t>anyone</w:t>
+      </w:r>
+      <w:r>
+        <w:t xml:space="preserve"> to care about</w:t>
+      </w:r>
+      <w:r>
+        <w:t>…</w:t>
+      </w:r>
+    </w:p>
+    <w:p>
+      <w:r>
+        <w:t>Our story be</w:t>
+      </w:r>
+      <w:r>
+        <w:t>gins in that particular building</w:t>
+      </w:r>
+    </w:p>
+    <w:p>
+      <w:r>
+        <w:t>*end black screen*</w:t>
+      </w:r>
+    </w:p>
+    <w:p>
+      <w:pPr>
+        <w:rPr>
+          <w:b/>
+        </w:rPr>
+      </w:pPr>
+      <w:r>
+        <w:rPr>
+          <w:b/>
+        </w:rPr>
+        <w:t>Perkins 2</w:t>
+      </w:r>
+      <w:r>
+        <w:rPr>
+          <w:b/>
+          <w:vertAlign w:val="superscript"/>
+        </w:rPr>
+        <w:t>nd</w:t>
+      </w:r>
+      <w:r>
+        <w:rPr>
+          <w:b/>
+        </w:rPr>
+        <w:t xml:space="preserve"> Floor</w:t>
+      </w:r>
+      <w:r>
+        <w:rPr>
+          <w:b/>
+        </w:rPr>
         <w:t xml:space="preserve"> </w:t>
       </w:r>
       <w:r>
-        <w:t>brought about many monsters to take the lives of</w:t>
-      </w:r>
-      <w:r>
-        <w:t xml:space="preserve"> many</w:t>
-      </w:r>
-      <w:r>
-        <w:t xml:space="preserve"> innocents</w:t>
-      </w:r>
-      <w:r>
-        <w:t>, and</w:t>
-      </w:r>
-      <w:r>
-        <w:t xml:space="preserve"> </w:t>
-      </w:r>
-      <w:r>
-        <w:t>submerged</w:t>
-      </w:r>
-      <w:r>
-        <w:t xml:space="preserve"> the entire land in darkness…</w:t>
-      </w:r>
-    </w:p>
-    <w:p>
-      <w:r>
-        <w:t>However, there was one place he did not corrupt</w:t>
-      </w:r>
-      <w:r>
-        <w:t>.</w:t>
-      </w:r>
-    </w:p>
-    <w:p>
-      <w:r>
-        <w:t xml:space="preserve">It was </w:t>
-      </w:r>
-      <w:r>
-        <w:t xml:space="preserve">a safe haven known as </w:t>
-      </w:r>
-      <w:r>
-        <w:t>Perkins</w:t>
-      </w:r>
-      <w:r>
-        <w:t xml:space="preserve"> Hall</w:t>
-      </w:r>
-      <w:r>
-        <w:t>, untouched by the darkness,</w:t>
-      </w:r>
-      <w:r>
-        <w:t xml:space="preserve"> </w:t>
-      </w:r>
-      <w:r>
-        <w:t xml:space="preserve">because it was too far away from anything </w:t>
-      </w:r>
-      <w:r>
-        <w:t>that mattered</w:t>
-      </w:r>
-    </w:p>
-    <w:p>
-      <w:r>
-        <w:t>…</w:t>
-      </w:r>
-    </w:p>
-    <w:p>
-      <w:proofErr w:type="gramStart"/>
-      <w:r>
-        <w:t>for</w:t>
-      </w:r>
-      <w:proofErr w:type="gramEnd"/>
-      <w:r>
-        <w:t xml:space="preserve"> </w:t>
-      </w:r>
-      <w:r>
-        <w:t>anyone</w:t>
-      </w:r>
-      <w:r>
-        <w:t xml:space="preserve"> to care about</w:t>
-      </w:r>
-      <w:r>
-        <w:t>…</w:t>
-      </w:r>
-    </w:p>
-    <w:p>
-      <w:r>
-        <w:t>Our story be</w:t>
-      </w:r>
-      <w:r>
-        <w:t>gins in that particular building</w:t>
-      </w:r>
-    </w:p>
-    <w:p>
-      <w:r>
-        <w:t>*end black screen*</w:t>
-      </w:r>
-    </w:p>
-    <w:p>
-      <w:pPr>
-        <w:rPr>
-          <w:b/>
-        </w:rPr>
-      </w:pPr>
-      <w:r>
-        <w:rPr>
-          <w:b/>
-        </w:rPr>
-        <w:t>Perkins 2</w:t>
-      </w:r>
-      <w:r>
-        <w:rPr>
-          <w:b/>
-          <w:vertAlign w:val="superscript"/>
-        </w:rPr>
-        <w:t>nd</w:t>
-      </w:r>
-      <w:r>
-        <w:rPr>
-          <w:b/>
-        </w:rPr>
-        <w:t xml:space="preserve"> Floor</w:t>
-      </w:r>
-      <w:r>
-        <w:rPr>
-          <w:b/>
-        </w:rPr>
-        <w:t xml:space="preserve"> </w:t>
-      </w:r>
-      <w:r>
         <w:rPr>
           <w:b/>
           <w:color w:val="FF0000"/>
@@ -306,15 +293,7 @@
     </w:p>
     <w:p>
       <w:r>
-        <w:t xml:space="preserve">(TIP: Use the W/A/S/D keys or the Directional keys to move the </w:t>
-      </w:r>
-      <w:proofErr w:type="spellStart"/>
-      <w:r>
-        <w:t>Perkinites</w:t>
-      </w:r>
-      <w:proofErr w:type="spellEnd"/>
-      <w:r>
-        <w:t xml:space="preserve"> around!)</w:t>
+        <w:t>(TIP: Use the W/A/S/D keys or the Directional keys to move the Perkinites around!)</w:t>
       </w:r>
     </w:p>
     <w:p>
@@ -404,15 +383,7 @@
         <w:t xml:space="preserve">ieces of paper don’t </w:t>
       </w:r>
       <w:r>
-        <w:t xml:space="preserve">move </w:t>
-      </w:r>
-      <w:proofErr w:type="gramStart"/>
-      <w:r>
-        <w:t>on their own</w:t>
-      </w:r>
-      <w:proofErr w:type="gramEnd"/>
-      <w:r>
-        <w:t>.</w:t>
+        <w:t>move on their own.</w:t>
       </w:r>
     </w:p>
     <w:p>
@@ -425,44 +396,12 @@
     </w:p>
     <w:p>
       <w:r>
-        <w:t xml:space="preserve">(TIP: Use the left-click and right-click to trigger the </w:t>
-      </w:r>
-      <w:proofErr w:type="spellStart"/>
-      <w:r>
-        <w:t>Perkinites</w:t>
-      </w:r>
-      <w:proofErr w:type="spellEnd"/>
-      <w:r>
-        <w:t>’ special abilities. Use these to attack the enemies and maintain your lives!)</w:t>
-      </w:r>
-    </w:p>
-    <w:p>
-      <w:r>
-        <w:t xml:space="preserve">(TIP: Abilities will have </w:t>
-      </w:r>
-      <w:proofErr w:type="spellStart"/>
-      <w:r>
-        <w:t>cooldowns</w:t>
-      </w:r>
-      <w:proofErr w:type="spellEnd"/>
-      <w:r>
-        <w:t xml:space="preserve"> after activation, meaning that they cannot be activated until the </w:t>
-      </w:r>
-      <w:proofErr w:type="spellStart"/>
-      <w:r>
-        <w:t>cooldown</w:t>
-      </w:r>
-      <w:proofErr w:type="spellEnd"/>
-      <w:r>
-        <w:t xml:space="preserve"> is over. Most </w:t>
-      </w:r>
-      <w:proofErr w:type="spellStart"/>
-      <w:r>
-        <w:t>cooldowns</w:t>
-      </w:r>
-      <w:proofErr w:type="spellEnd"/>
-      <w:r>
-        <w:t xml:space="preserve"> are short, but take note of this!)</w:t>
+        <w:t>(TIP: Use the left-click and right-click to trigger the Perkinites’ special abilities. Use these to attack the enemies and maintain your lives!)</w:t>
+      </w:r>
+    </w:p>
+    <w:p>
+      <w:r>
+        <w:t>(TIP: Abilities will have cooldowns after activation, meaning that they cannot be activated until the cooldown is over. Most cooldowns are short, but take note of this!)</w:t>
       </w:r>
     </w:p>
     <w:p>
@@ -564,11 +503,9 @@
       <w:r>
         <w:t xml:space="preserve"> </w:t>
       </w:r>
-      <w:proofErr w:type="gramStart"/>
       <w:r>
         <w:t>Praise **************.</w:t>
       </w:r>
-      <w:proofErr w:type="gramEnd"/>
     </w:p>
     <w:p>
       <w:pPr>
@@ -711,266 +648,201 @@
       </w:r>
     </w:p>
     <w:p>
-      <w:proofErr w:type="gramStart"/>
-      <w:r>
-        <w:t xml:space="preserve">???: </w:t>
-      </w:r>
-      <w:proofErr w:type="spellStart"/>
-      <w:r>
-        <w:t>Hyuk</w:t>
-      </w:r>
-      <w:proofErr w:type="spellEnd"/>
-      <w:proofErr w:type="gramEnd"/>
+      <w:r>
+        <w:t>???: Hyuk hyuk hyuk</w:t>
+      </w:r>
+      <w:r>
+        <w:t>…</w:t>
+      </w:r>
+      <w:r>
+        <w:t xml:space="preserve"> [or some other random sound I don’t know]</w:t>
+      </w:r>
+    </w:p>
+    <w:p>
+      <w:r>
+        <w:t>For some odd reason, a masked child pops out of nowhere. Clearly this cannot be good.</w:t>
+      </w:r>
+    </w:p>
+    <w:p>
+      <w:r>
+        <w:t>*animation happens so the masked child is casting a spell, and the teddy bear starts transforming into War Bear. The screen flashes a bit.*</w:t>
+      </w:r>
+    </w:p>
+    <w:p>
+      <w:r>
+        <w:t>Masked Child: Hyuk hyuk hyuk!</w:t>
+      </w:r>
+    </w:p>
+    <w:p>
+      <w:r>
+        <w:t>*The Masked Child teleports out.*</w:t>
+      </w:r>
+    </w:p>
+    <w:p>
+      <w:r>
+        <w:t xml:space="preserve">It seems like the tables have turned against our heroes. </w:t>
+      </w:r>
+      <w:r>
+        <w:t xml:space="preserve">Oh man, they’re about to get beat by a teddy bear. </w:t>
+      </w:r>
+      <w:r>
+        <w:t>With peace symbols.</w:t>
+      </w:r>
       <w:r>
         <w:t xml:space="preserve"> </w:t>
       </w:r>
-      <w:proofErr w:type="spellStart"/>
-      <w:r>
-        <w:t>hyuk</w:t>
-      </w:r>
-      <w:proofErr w:type="spellEnd"/>
+      <w:r>
+        <w:t>Doesn’t that suck?</w:t>
+      </w:r>
+    </w:p>
+    <w:p>
+      <w:r>
+        <w:t>[STOP TALKING TO THE TEDDY BEAR]</w:t>
+      </w:r>
+    </w:p>
+    <w:p>
+      <w:pPr>
+        <w:rPr>
+          <w:b/>
+          <w:color w:val="FF0000"/>
+        </w:rPr>
+      </w:pPr>
+      <w:r>
+        <w:rPr>
+          <w:b/>
+          <w:color w:val="FF0000"/>
+        </w:rPr>
+        <w:t>(level1_miniboss_win</w:t>
+      </w:r>
+      <w:r>
+        <w:rPr>
+          <w:b/>
+          <w:color w:val="FF0000"/>
+        </w:rPr>
+        <w:t>)</w:t>
+      </w:r>
+    </w:p>
+    <w:p>
+      <w:r>
+        <w:t>*The fight happens. You win.*</w:t>
+      </w:r>
+    </w:p>
+    <w:p>
+      <w:r>
+        <w:t xml:space="preserve">By hitting the teddy bear multiple times, they have warded away the darkness from this object. </w:t>
+      </w:r>
+    </w:p>
+    <w:p>
+      <w:r>
+        <w:t>They have saved a teddy bear</w:t>
+      </w:r>
+      <w:r>
+        <w:t xml:space="preserve"> from an ancient darkness plaguing </w:t>
+      </w:r>
+      <w:r>
+        <w:t>millions of human lives</w:t>
+      </w:r>
+      <w:r>
+        <w:t>.</w:t>
+      </w:r>
+      <w:r>
+        <w:t xml:space="preserve"> GOOD JOB GUYS.</w:t>
+      </w:r>
+    </w:p>
+    <w:p>
+      <w:r>
+        <w:t>Even better for them, they manage to unlock six new heroes!</w:t>
+      </w:r>
+    </w:p>
+    <w:p>
+      <w:r>
+        <w:t>(TIP: At any time, pull up a menu or something to change the active team of Perkinites! Note that you can only do this once or something I don’t remember what we talked about)</w:t>
+      </w:r>
+    </w:p>
+    <w:p>
+      <w:r>
+        <w:t>They don’</w:t>
+      </w:r>
+      <w:r>
+        <w:t>t stop to wonder what this means</w:t>
+      </w:r>
+      <w:r>
+        <w:t>. They just roll with it.</w:t>
+      </w:r>
+    </w:p>
+    <w:p>
+      <w:r>
+        <w:t xml:space="preserve">However, they know that </w:t>
+      </w:r>
+      <w:r>
+        <w:t>evil demon child</w:t>
+      </w:r>
       <w:r>
         <w:t xml:space="preserve"> </w:t>
       </w:r>
-      <w:proofErr w:type="spellStart"/>
-      <w:r>
-        <w:t>hyuk</w:t>
-      </w:r>
-      <w:proofErr w:type="spellEnd"/>
-      <w:r>
-        <w:t>…</w:t>
-      </w:r>
-      <w:r>
-        <w:t xml:space="preserve"> [</w:t>
-      </w:r>
-      <w:proofErr w:type="gramStart"/>
-      <w:r>
-        <w:t>or</w:t>
-      </w:r>
-      <w:proofErr w:type="gramEnd"/>
-      <w:r>
-        <w:t xml:space="preserve"> some other random sound I don’t know]</w:t>
-      </w:r>
-    </w:p>
-    <w:p>
-      <w:r>
-        <w:t>For some odd reason, a masked child pops out of nowhere. Clearly this cannot be good.</w:t>
-      </w:r>
-    </w:p>
-    <w:p>
-      <w:r>
-        <w:t>*animation happens so the masked child is casting a spell, and the teddy bear starts transforming into War Bear. The screen flashes a bit.*</w:t>
-      </w:r>
-    </w:p>
-    <w:p>
-      <w:r>
-        <w:t xml:space="preserve">Masked Child: </w:t>
-      </w:r>
-      <w:proofErr w:type="spellStart"/>
-      <w:r>
-        <w:t>Hyuk</w:t>
-      </w:r>
-      <w:proofErr w:type="spellEnd"/>
-      <w:r>
+      <w:r>
+        <w:t xml:space="preserve">is still </w:t>
+      </w:r>
+      <w:r>
+        <w:t xml:space="preserve">probably </w:t>
+      </w:r>
+      <w:r>
+        <w:t>within Perkins</w:t>
+      </w:r>
+      <w:r>
+        <w:t>, planning something diabolical</w:t>
+      </w:r>
+      <w:r>
+        <w:t>, like making an evil lamp or something</w:t>
+      </w:r>
+      <w:r>
+        <w:t xml:space="preserve">. </w:t>
+      </w:r>
+    </w:p>
+    <w:p>
+      <w:r>
+        <w:t>The only place they haven’t investigated yet is the third floor, so our h</w:t>
+      </w:r>
+      <w:r>
+        <w:t>eroes journey to the depths of wherever that might be.</w:t>
+      </w:r>
+    </w:p>
+    <w:p>
+      <w:pPr>
+        <w:rPr>
+          <w:b/>
+        </w:rPr>
+      </w:pPr>
+      <w:r>
+        <w:rPr>
+          <w:b/>
+        </w:rPr>
+        <w:t>Perkins 3</w:t>
+      </w:r>
+      <w:r>
+        <w:rPr>
+          <w:b/>
+          <w:vertAlign w:val="superscript"/>
+        </w:rPr>
+        <w:t>rd</w:t>
+      </w:r>
+      <w:r>
+        <w:rPr>
+          <w:b/>
+        </w:rPr>
+        <w:t xml:space="preserve"> Floor</w:t>
+      </w:r>
+      <w:r>
+        <w:rPr>
+          <w:b/>
+        </w:rPr>
         <w:t xml:space="preserve"> </w:t>
       </w:r>
-      <w:proofErr w:type="spellStart"/>
-      <w:r>
-        <w:t>hyuk</w:t>
-      </w:r>
-      <w:proofErr w:type="spellEnd"/>
-      <w:r>
-        <w:t xml:space="preserve"> </w:t>
-      </w:r>
-      <w:proofErr w:type="spellStart"/>
-      <w:r>
-        <w:t>hyuk</w:t>
-      </w:r>
-      <w:proofErr w:type="spellEnd"/>
-      <w:r>
-        <w:t>!</w:t>
-      </w:r>
-    </w:p>
-    <w:p>
-      <w:r>
-        <w:t>*The Masked Child teleports out.*</w:t>
-      </w:r>
-    </w:p>
-    <w:p>
-      <w:r>
-        <w:t xml:space="preserve">It seems like the tables have turned against our heroes. </w:t>
-      </w:r>
-      <w:r>
-        <w:t xml:space="preserve">Oh man, they’re about to get beat by a teddy bear. </w:t>
-      </w:r>
-      <w:proofErr w:type="gramStart"/>
-      <w:r>
-        <w:t>With peace symbols.</w:t>
-      </w:r>
-      <w:proofErr w:type="gramEnd"/>
-      <w:r>
-        <w:t xml:space="preserve"> </w:t>
-      </w:r>
-      <w:r>
-        <w:t>Doesn’t that suck?</w:t>
-      </w:r>
-    </w:p>
-    <w:p>
-      <w:r>
-        <w:t>[STOP TALKING TO THE TEDDY BEAR]</w:t>
-      </w:r>
-    </w:p>
-    <w:p>
-      <w:pPr>
+      <w:r>
         <w:rPr>
           <w:b/>
           <w:color w:val="FF0000"/>
         </w:rPr>
-      </w:pPr>
-      <w:r>
-        <w:rPr>
-          <w:b/>
-          <w:color w:val="FF0000"/>
-        </w:rPr>
-        <w:t>(level1_miniboss_win</w:t>
-      </w:r>
-      <w:r>
-        <w:rPr>
-          <w:b/>
-          <w:color w:val="FF0000"/>
-        </w:rPr>
-        <w:t>)</w:t>
-      </w:r>
-    </w:p>
-    <w:p>
-      <w:r>
-        <w:t>*The fight happens. You win.*</w:t>
-      </w:r>
-    </w:p>
-    <w:p>
-      <w:r>
-        <w:t xml:space="preserve">By hitting the teddy bear multiple times, they have warded away the darkness from this object. </w:t>
-      </w:r>
-    </w:p>
-    <w:p>
-      <w:r>
-        <w:t>They have saved a teddy bear</w:t>
-      </w:r>
-      <w:r>
-        <w:t xml:space="preserve"> from an ancient darkness plaguing </w:t>
-      </w:r>
-      <w:r>
-        <w:t>millions of human lives</w:t>
-      </w:r>
-      <w:r>
-        <w:t>.</w:t>
-      </w:r>
-      <w:r>
-        <w:t xml:space="preserve"> GOOD JOB GUYS.</w:t>
-      </w:r>
-    </w:p>
-    <w:p>
-      <w:r>
-        <w:t>Even better for them, they manage to unlock six new heroes!</w:t>
-      </w:r>
-    </w:p>
-    <w:p>
-      <w:r>
-        <w:t xml:space="preserve">(TIP: At any time, pull up a menu or something to change the active team of </w:t>
-      </w:r>
-      <w:proofErr w:type="spellStart"/>
-      <w:r>
-        <w:t>Perkinites</w:t>
-      </w:r>
-      <w:proofErr w:type="spellEnd"/>
-      <w:r>
-        <w:t>! Note that you can only do this once or something I don’t remember what we talked about)</w:t>
-      </w:r>
-    </w:p>
-    <w:p>
-      <w:r>
-        <w:t>They don’</w:t>
-      </w:r>
-      <w:r>
-        <w:t>t stop to wonder what this means</w:t>
-      </w:r>
-      <w:r>
-        <w:t>. They just roll with it.</w:t>
-      </w:r>
-    </w:p>
-    <w:p>
-      <w:r>
-        <w:t xml:space="preserve">However, they know that </w:t>
-      </w:r>
-      <w:r>
-        <w:t>evil demon child</w:t>
-      </w:r>
-      <w:r>
-        <w:t xml:space="preserve"> </w:t>
-      </w:r>
-      <w:r>
-        <w:t xml:space="preserve">is still </w:t>
-      </w:r>
-      <w:r>
-        <w:t xml:space="preserve">probably </w:t>
-      </w:r>
-      <w:r>
-        <w:t>within Perkins</w:t>
-      </w:r>
-      <w:r>
-        <w:t>, planning something diabolical</w:t>
-      </w:r>
-      <w:r>
-        <w:t>, like making an evil lamp or something</w:t>
-      </w:r>
-      <w:r>
-        <w:t xml:space="preserve">. </w:t>
-      </w:r>
-    </w:p>
-    <w:p>
-      <w:r>
-        <w:t>The only place they haven’t investigated yet is the third floor, so our h</w:t>
-      </w:r>
-      <w:r>
-        <w:t>eroes journey to the depths of wherever that might be.</w:t>
-      </w:r>
-    </w:p>
-    <w:p>
-      <w:pPr>
-        <w:rPr>
-          <w:b/>
-        </w:rPr>
-      </w:pPr>
-      <w:r>
-        <w:rPr>
-          <w:b/>
-        </w:rPr>
-        <w:t>Perkins 3</w:t>
-      </w:r>
-      <w:r>
-        <w:rPr>
-          <w:b/>
-          <w:vertAlign w:val="superscript"/>
-        </w:rPr>
-        <w:t>rd</w:t>
-      </w:r>
-      <w:r>
-        <w:rPr>
-          <w:b/>
-        </w:rPr>
-        <w:t xml:space="preserve"> Floor</w:t>
-      </w:r>
-      <w:r>
-        <w:rPr>
-          <w:b/>
-        </w:rPr>
-        <w:t xml:space="preserve"> </w:t>
-      </w:r>
-      <w:r>
-        <w:rPr>
-          <w:b/>
-          <w:color w:val="FF0000"/>
-        </w:rPr>
         <w:t>(level1_3f)</w:t>
       </w:r>
     </w:p>
@@ -982,15 +854,7 @@
         <w:t xml:space="preserve"> and go to the third floor</w:t>
       </w:r>
       <w:r>
-        <w:t xml:space="preserve">. </w:t>
-      </w:r>
-      <w:proofErr w:type="spellStart"/>
-      <w:r>
-        <w:t>Ahahaha</w:t>
-      </w:r>
-      <w:proofErr w:type="spellEnd"/>
-      <w:r>
-        <w:t>, free will my ass.</w:t>
+        <w:t>. Ahahaha, free will my ass.</w:t>
       </w:r>
     </w:p>
     <w:p>
@@ -1126,31 +990,7 @@
     </w:p>
     <w:p>
       <w:r>
-        <w:t xml:space="preserve">Masked Child: </w:t>
-      </w:r>
-      <w:proofErr w:type="spellStart"/>
-      <w:r>
-        <w:t>Hyuk</w:t>
-      </w:r>
-      <w:proofErr w:type="spellEnd"/>
-      <w:r>
-        <w:t xml:space="preserve"> </w:t>
-      </w:r>
-      <w:proofErr w:type="spellStart"/>
-      <w:r>
-        <w:t>hyuk</w:t>
-      </w:r>
-      <w:proofErr w:type="spellEnd"/>
-      <w:r>
-        <w:t xml:space="preserve"> </w:t>
-      </w:r>
-      <w:proofErr w:type="spellStart"/>
-      <w:r>
-        <w:t>hyuk</w:t>
-      </w:r>
-      <w:proofErr w:type="spellEnd"/>
-      <w:r>
-        <w:t>…</w:t>
+        <w:t>Masked Child: Hyuk hyuk hyuk…</w:t>
       </w:r>
     </w:p>
     <w:p>
@@ -1169,31 +1009,7 @@
     </w:p>
     <w:p>
       <w:r>
-        <w:t xml:space="preserve">Masked Child: </w:t>
-      </w:r>
-      <w:proofErr w:type="spellStart"/>
-      <w:r>
-        <w:t>Hyuk</w:t>
-      </w:r>
-      <w:proofErr w:type="spellEnd"/>
-      <w:r>
-        <w:t xml:space="preserve"> </w:t>
-      </w:r>
-      <w:proofErr w:type="spellStart"/>
-      <w:r>
-        <w:t>hyuk</w:t>
-      </w:r>
-      <w:proofErr w:type="spellEnd"/>
-      <w:r>
-        <w:t xml:space="preserve"> </w:t>
-      </w:r>
-      <w:proofErr w:type="spellStart"/>
-      <w:r>
-        <w:t>hyuk</w:t>
-      </w:r>
-      <w:proofErr w:type="spellEnd"/>
-      <w:r>
-        <w:t>…</w:t>
+        <w:t>Masked Child: Hyuk hyuk hyuk…</w:t>
       </w:r>
     </w:p>
     <w:p>
@@ -1217,13 +1033,8 @@
         <w:t xml:space="preserve"> in his true form! The complete embodiment of wrath and hatred!</w:t>
       </w:r>
       <w:r>
-        <w:t xml:space="preserve"> </w:t>
-      </w:r>
-      <w:proofErr w:type="gramStart"/>
-      <w:r>
-        <w:t>The first of many CARDINAL SERVANTS.</w:t>
-      </w:r>
-      <w:proofErr w:type="gramEnd"/>
+        <w:t xml:space="preserve"> The first of many CARDINAL SERVANTS.</w:t>
+      </w:r>
     </w:p>
     <w:p>
       <w:r>
@@ -1235,13 +1046,8 @@
         <w:t>Our heroes are pretty much dead now</w:t>
       </w:r>
       <w:r>
-        <w:t xml:space="preserve">. </w:t>
-      </w:r>
-      <w:proofErr w:type="gramStart"/>
-      <w:r>
-        <w:t>THE END.</w:t>
-      </w:r>
-      <w:proofErr w:type="gramEnd"/>
+        <w:t>. THE END.</w:t>
+      </w:r>
     </w:p>
     <w:p/>
     <w:p>
@@ -1300,67 +1106,57 @@
       <w:r>
         <w:t xml:space="preserve">, for the heroes to pick up. </w:t>
       </w:r>
-      <w:proofErr w:type="gramStart"/>
-      <w:r>
-        <w:t>FRIGGIN’ RIDICULOUS.</w:t>
-      </w:r>
-      <w:proofErr w:type="gramEnd"/>
+      <w:r>
+        <w:t xml:space="preserve">FRIGGIN’ RIDICULOUS. SO </w:t>
+      </w:r>
+      <w:r>
+        <w:t>DUMB.</w:t>
+      </w:r>
+    </w:p>
+    <w:p>
+      <w:r>
+        <w:t>Nevertheless, this long and arduous battle ended with a victory by our heroes.</w:t>
+      </w:r>
+    </w:p>
+    <w:p>
+      <w:r>
+        <w:t>Now they can tell this story to drunk people at</w:t>
+      </w:r>
+      <w:r>
+        <w:t xml:space="preserve"> parties and get laid or something.</w:t>
+      </w:r>
+    </w:p>
+    <w:p>
+      <w:r>
+        <w:t xml:space="preserve">*black screen </w:t>
+      </w:r>
+      <w:r>
+        <w:sym w:font="Wingdings" w:char="F04A"/>
+      </w:r>
+      <w:r>
+        <w:t>*</w:t>
+      </w:r>
+    </w:p>
+    <w:p>
+      <w:r>
+        <w:t>Realizing their world is in danger, n</w:t>
+      </w:r>
+      <w:r>
+        <w:t>ow the</w:t>
+      </w:r>
+      <w:r>
+        <w:t>se</w:t>
+      </w:r>
       <w:r>
         <w:t xml:space="preserve"> </w:t>
       </w:r>
-      <w:proofErr w:type="gramStart"/>
-      <w:r>
-        <w:t xml:space="preserve">SO </w:t>
-      </w:r>
-      <w:r>
-        <w:t>DUMB.</w:t>
-      </w:r>
-      <w:proofErr w:type="gramEnd"/>
-    </w:p>
-    <w:p>
-      <w:r>
-        <w:t>Nevertheless, this long and arduous battle ended with a victory by our heroes.</w:t>
-      </w:r>
-    </w:p>
-    <w:p>
-      <w:r>
-        <w:t>Now they can tell this story to drunk people at</w:t>
-      </w:r>
-      <w:r>
-        <w:t xml:space="preserve"> parties and get laid or something.</w:t>
-      </w:r>
-    </w:p>
-    <w:p>
-      <w:r>
-        <w:t xml:space="preserve">*black screen </w:t>
-      </w:r>
-      <w:r>
-        <w:sym w:font="Wingdings" w:char="F04A"/>
-      </w:r>
-      <w:r>
-        <w:t>*</w:t>
-      </w:r>
-    </w:p>
-    <w:p>
-      <w:r>
-        <w:t>Realizing their world is in danger, n</w:t>
-      </w:r>
-      <w:r>
-        <w:t>ow the</w:t>
-      </w:r>
-      <w:r>
-        <w:t>se</w:t>
+      <w:r>
+        <w:t>heroes</w:t>
       </w:r>
       <w:r>
         <w:t xml:space="preserve"> </w:t>
       </w:r>
       <w:r>
-        <w:t>heroes</w:t>
-      </w:r>
-      <w:r>
-        <w:t xml:space="preserve"> </w:t>
-      </w:r>
-      <w:r>
         <w:t>set out to take back the world from the evil lord</w:t>
       </w:r>
       <w:r>
@@ -1382,29 +1178,14 @@
       </w:r>
     </w:p>
     <w:p>
-      <w:proofErr w:type="gramStart"/>
-      <w:r>
-        <w:t>Until they are killed.</w:t>
-      </w:r>
-      <w:proofErr w:type="gramEnd"/>
-      <w:r>
-        <w:t xml:space="preserve"> </w:t>
-      </w:r>
-      <w:proofErr w:type="gramStart"/>
-      <w:r>
-        <w:t>By our wonderful evil demon lord.</w:t>
-      </w:r>
-      <w:proofErr w:type="gramEnd"/>
-      <w:r>
-        <w:t xml:space="preserve"> </w:t>
-      </w:r>
-    </w:p>
-    <w:p>
-      <w:proofErr w:type="gramStart"/>
+      <w:r>
+        <w:t xml:space="preserve">Until they are killed. By our wonderful evil demon lord. </w:t>
+      </w:r>
+    </w:p>
+    <w:p>
       <w:r>
         <w:t>Praise **************.</w:t>
       </w:r>
-      <w:proofErr w:type="gramEnd"/>
     </w:p>
     <w:p>
       <w:r>
@@ -1436,23 +1217,7 @@
     </w:p>
     <w:p>
       <w:r>
-        <w:t xml:space="preserve">[Is </w:t>
-      </w:r>
-      <w:proofErr w:type="spellStart"/>
-      <w:r>
-        <w:t>Ananya</w:t>
-      </w:r>
-      <w:proofErr w:type="spellEnd"/>
-      <w:r>
-        <w:t xml:space="preserve"> still telling the </w:t>
-      </w:r>
-      <w:proofErr w:type="spellStart"/>
-      <w:r>
-        <w:t>Perkinites</w:t>
-      </w:r>
-      <w:proofErr w:type="spellEnd"/>
-      <w:r>
-        <w:t xml:space="preserve"> to go pick her up a Quesadilla here? If so, the time changes and now it’s like, 8 or 9 or 1 or just late.]</w:t>
+        <w:t>[Is Ananya still telling the Perkinites to go pick her up a Quesadilla here? If so, the time changes and now it’s like, 8 or 9 or 1 or just late.]</w:t>
       </w:r>
     </w:p>
     <w:p>
@@ -1470,15 +1235,7 @@
     </w:p>
     <w:p>
       <w:r>
-        <w:t>(</w:t>
-      </w:r>
-      <w:proofErr w:type="gramStart"/>
-      <w:r>
-        <w:t>if</w:t>
-      </w:r>
-      <w:proofErr w:type="gramEnd"/>
-      <w:r>
-        <w:t xml:space="preserve"> you go the wrong way) </w:t>
+        <w:t xml:space="preserve">(if you go the wrong way) </w:t>
       </w:r>
       <w:r>
         <w:t>Getting c</w:t>
@@ -1498,79 +1255,10 @@
       </w:r>
       <w:r>
         <w:t>ot!</w:t>
-      </w:r>
-    </w:p>
-    <w:p>
-      <w:pPr>
-        <w:rPr>
-          <w:b/>
-          <w:u w:val="single"/>
-        </w:rPr>
-      </w:pPr>
-      <w:r>
-        <w:rPr>
-          <w:b/>
-          <w:u w:val="single"/>
-        </w:rPr>
-        <w:t xml:space="preserve">LEVEL </w:t>
-      </w:r>
-      <w:r>
-        <w:rPr>
-          <w:b/>
-          <w:u w:val="single"/>
-        </w:rPr>
-        <w:t>7</w:t>
-      </w:r>
-      <w:r>
-        <w:rPr>
-          <w:b/>
-          <w:u w:val="single"/>
-        </w:rPr>
-        <w:t xml:space="preserve"> – </w:t>
-      </w:r>
-      <w:r>
-        <w:rPr>
-          <w:b/>
-          <w:u w:val="single"/>
-        </w:rPr>
-        <w:t xml:space="preserve">PROVIDENCE PLACE [BONUS </w:t>
-      </w:r>
-      <w:r>
-        <w:rPr>
-          <w:b/>
-          <w:u w:val="single"/>
-        </w:rPr>
-        <w:t>LEVEL</w:t>
-      </w:r>
-      <w:r>
-        <w:rPr>
-          <w:b/>
-          <w:u w:val="single"/>
-        </w:rPr>
-        <w:t>]</w:t>
-      </w:r>
-    </w:p>
-    <w:p>
-      <w:r>
-        <w:t>The narrator is being replaced.</w:t>
-      </w:r>
-    </w:p>
-    <w:p>
-      <w:r>
-        <w:t xml:space="preserve">This will now be in accordance with the </w:t>
-      </w:r>
-      <w:proofErr w:type="spellStart"/>
-      <w:r>
-        <w:t>GirlTech</w:t>
-      </w:r>
-      <w:proofErr w:type="spellEnd"/>
-      <w:r>
-        <w:t xml:space="preserve"> narrator/tip-giver thing.</w:t>
       </w:r>
       <w:bookmarkStart w:id="0" w:name="_GoBack"/>
       <w:bookmarkEnd w:id="0"/>
     </w:p>
-    <w:p/>
     <w:sectPr>
       <w:pgSz w:w="12240" w:h="15840"/>
       <w:pgMar w:top="1440" w:right="1440" w:bottom="1440" w:left="1440" w:header="720" w:footer="720" w:gutter="0"/>
@@ -1582,7 +1270,7 @@
 </file>
 
 <file path=word/styles.xml><?xml version="1.0" encoding="utf-8"?>
-<w:styles xmlns:r="http://schemas.openxmlformats.org/officeDocument/2006/relationships" xmlns:w="http://schemas.openxmlformats.org/wordprocessingml/2006/main">
+<w:styles xmlns:mc="http://schemas.openxmlformats.org/markup-compatibility/2006" xmlns:r="http://schemas.openxmlformats.org/officeDocument/2006/relationships" xmlns:w="http://schemas.openxmlformats.org/wordprocessingml/2006/main" xmlns:w14="http://schemas.microsoft.com/office/word/2010/wordml" mc:Ignorable="w14">
   <w:docDefaults>
     <w:rPrDefault>
       <w:rPr>
@@ -1753,7 +1441,6 @@
     <w:uiPriority w:val="99"/>
     <w:semiHidden/>
     <w:unhideWhenUsed/>
-    <w:qFormat/>
     <w:tblPr>
       <w:tblInd w:w="0" w:type="dxa"/>
       <w:tblCellMar>

</xml_diff>